<commit_message>
version 3: city compare, column select, layout
</commit_message>
<xml_diff>
--- a/docs/HPSNZ Weather App for Training Venues.docx
+++ b/docs/HPSNZ Weather App for Training Venues.docx
@@ -1109,6 +1109,13 @@
     </w:p>
     <w:p>
       <w:pPr>
+        <w:rPr>
+          <w:lang w:val="en-US"/>
+        </w:rPr>
+      </w:pPr>
+    </w:p>
+    <w:p>
+      <w:pPr>
         <w:pStyle w:val="Heading2"/>
         <w:rPr>
           <w:lang w:val="en-US"/>
@@ -1131,15 +1138,15 @@
         <w:rPr>
           <w:lang w:val="en-US"/>
         </w:rPr>
-        <w:t xml:space="preserve">Head of Intelligence Chris Rawlings discovered </w:t>
-      </w:r>
-      <w:r>
-        <w:rPr>
-          <w:lang w:val="en-US"/>
-        </w:rPr>
-        <w:t xml:space="preserve">New Zealand Cricket utilise the </w:t>
-      </w:r>
-      <w:hyperlink r:id="rId13" w:history="1">
+        <w:t>Head of Intelligence Chris Rawlings discovered New Zealand Cricket</w:t>
+      </w:r>
+      <w:r>
+        <w:rPr>
+          <w:lang w:val="en-US"/>
+        </w:rPr>
+        <w:t xml:space="preserve"> utilise the </w:t>
+      </w:r>
+      <w:hyperlink r:id="rId13">
         <w:r>
           <w:rPr>
             <w:rStyle w:val="Hyperlink"/>
@@ -1154,7 +1161,25 @@
         <w:rPr>
           <w:lang w:val="en-US"/>
         </w:rPr>
-        <w:t xml:space="preserve"> for ball-by-ball </w:t>
+        <w:t xml:space="preserve"> </w:t>
+      </w:r>
+      <w:r>
+        <w:rPr>
+          <w:lang w:val="en-US"/>
+        </w:rPr>
+        <w:t>for</w:t>
+      </w:r>
+      <w:r>
+        <w:rPr>
+          <w:lang w:val="en-US"/>
+        </w:rPr>
+        <w:t xml:space="preserve"> </w:t>
+      </w:r>
+      <w:r>
+        <w:rPr>
+          <w:lang w:val="en-US"/>
+        </w:rPr>
+        <w:t xml:space="preserve">ball-by-ball </w:t>
       </w:r>
       <w:r>
         <w:rPr>
@@ -1166,7 +1191,19 @@
         <w:rPr>
           <w:lang w:val="en-US"/>
         </w:rPr>
-        <w:t xml:space="preserve">on weather conditions during competition. </w:t>
+        <w:t>on weather conditions</w:t>
+      </w:r>
+      <w:r>
+        <w:rPr>
+          <w:lang w:val="en-US"/>
+        </w:rPr>
+        <w:t xml:space="preserve"> during competition.</w:t>
+      </w:r>
+      <w:r>
+        <w:rPr>
+          <w:lang w:val="en-US"/>
+        </w:rPr>
+        <w:t xml:space="preserve"> </w:t>
       </w:r>
       <w:r>
         <w:rPr>
@@ -1198,7 +1235,7 @@
         </w:rPr>
         <w:t xml:space="preserve">As explained in detail </w:t>
       </w:r>
-      <w:hyperlink r:id="rId14" w:history="1">
+      <w:hyperlink r:id="rId14">
         <w:r>
           <w:rPr>
             <w:rStyle w:val="Hyperlink"/>
@@ -1379,6 +1416,13 @@
     </w:p>
     <w:p>
       <w:pPr>
+        <w:rPr>
+          <w:lang w:val="en-US"/>
+        </w:rPr>
+      </w:pPr>
+    </w:p>
+    <w:p>
+      <w:pPr>
         <w:pStyle w:val="Heading2"/>
         <w:rPr>
           <w:lang w:val="en-US"/>
@@ -1413,7 +1457,21 @@
         <w:rPr>
           <w:lang w:val="en-US"/>
         </w:rPr>
-        <w:t xml:space="preserve">Dashboards in Tableau and PowerBI </w:t>
+        <w:t xml:space="preserve">Dashboards in Tableau and </w:t>
+      </w:r>
+      <w:proofErr w:type="spellStart"/>
+      <w:r>
+        <w:rPr>
+          <w:lang w:val="en-US"/>
+        </w:rPr>
+        <w:t>PowerBI</w:t>
+      </w:r>
+      <w:proofErr w:type="spellEnd"/>
+      <w:r>
+        <w:rPr>
+          <w:lang w:val="en-US"/>
+        </w:rPr>
+        <w:t xml:space="preserve"> </w:t>
       </w:r>
       <w:r>
         <w:rPr>
@@ -1491,7 +1549,21 @@
         <w:rPr>
           <w:lang w:val="en-US"/>
         </w:rPr>
-        <w:t xml:space="preserve"> Secondly, using RStudio with Github </w:t>
+        <w:t xml:space="preserve"> Secondly, using RStudio with </w:t>
+      </w:r>
+      <w:proofErr w:type="spellStart"/>
+      <w:r>
+        <w:rPr>
+          <w:lang w:val="en-US"/>
+        </w:rPr>
+        <w:t>Github</w:t>
+      </w:r>
+      <w:proofErr w:type="spellEnd"/>
+      <w:r>
+        <w:rPr>
+          <w:lang w:val="en-US"/>
+        </w:rPr>
+        <w:t xml:space="preserve"> </w:t>
       </w:r>
       <w:r>
         <w:rPr>
@@ -1511,6 +1583,20 @@
         </w:rPr>
         <w:t>in a repository.</w:t>
       </w:r>
+    </w:p>
+    <w:p>
+      <w:pPr>
+        <w:rPr>
+          <w:lang w:val="en-US"/>
+        </w:rPr>
+      </w:pPr>
+    </w:p>
+    <w:p>
+      <w:pPr>
+        <w:rPr>
+          <w:lang w:val="en-US"/>
+        </w:rPr>
+      </w:pPr>
     </w:p>
     <w:p>
       <w:pPr>
@@ -1531,6 +1617,7 @@
           <w:bCs/>
           <w:lang w:val="en-US"/>
         </w:rPr>
+        <w:lastRenderedPageBreak/>
         <w:t>Inputs</w:t>
       </w:r>
     </w:p>
@@ -1614,7 +1701,6 @@
           <w:bCs/>
           <w:lang w:val="en-US"/>
         </w:rPr>
-        <w:lastRenderedPageBreak/>
         <w:t>Outputs</w:t>
       </w:r>
     </w:p>
@@ -1676,13 +1762,7 @@
         <w:rPr>
           <w:lang w:val="en-US"/>
         </w:rPr>
-        <w:t>C</w:t>
-      </w:r>
-      <w:r>
-        <w:rPr>
-          <w:lang w:val="en-US"/>
-        </w:rPr>
-        <w:t>)</w:t>
+        <w:t>C)</w:t>
       </w:r>
     </w:p>
     <w:p>
@@ -1706,13 +1786,7 @@
         <w:rPr>
           <w:lang w:val="en-US"/>
         </w:rPr>
-        <w:t xml:space="preserve"> </w:t>
-      </w:r>
-      <w:r>
-        <w:rPr>
-          <w:lang w:val="en-US"/>
-        </w:rPr>
-        <w:t>(</w:t>
+        <w:t xml:space="preserve"> (</w:t>
       </w:r>
       <w:r>
         <w:rPr>
@@ -1877,6 +1951,7 @@
     </w:p>
     <w:p>
       <w:pPr>
+        <w:ind w:left="1080"/>
         <w:rPr>
           <w:lang w:val="en-US"/>
         </w:rPr>
@@ -1907,12 +1982,25 @@
       </w:pPr>
       <w:r>
         <w:rPr>
+          <w:lang w:val="en-US"/>
+        </w:rPr>
+        <w:t>Version 1</w:t>
+      </w:r>
+    </w:p>
+    <w:p>
+      <w:pPr>
+        <w:rPr>
+          <w:lang w:val="en-US"/>
+        </w:rPr>
+      </w:pPr>
+      <w:r>
+        <w:rPr>
           <w:noProof/>
         </w:rPr>
         <w:drawing>
-          <wp:inline distT="0" distB="0" distL="0" distR="0" wp14:anchorId="49B6B1A3" wp14:editId="38955990">
-            <wp:extent cx="6120130" cy="5060315"/>
-            <wp:effectExtent l="0" t="0" r="0" b="6985"/>
+          <wp:inline distT="0" distB="0" distL="0" distR="0" wp14:anchorId="49B6B1A3" wp14:editId="44702B5B">
+            <wp:extent cx="5508345" cy="4554472"/>
+            <wp:effectExtent l="0" t="0" r="0" b="0"/>
             <wp:docPr id="1" name="Picture 1"/>
             <wp:cNvGraphicFramePr>
               <a:graphicFrameLocks xmlns:a="http://schemas.openxmlformats.org/drawingml/2006/main" noChangeAspect="1"/>
@@ -1933,7 +2021,7 @@
                   <pic:spPr>
                     <a:xfrm>
                       <a:off x="0" y="0"/>
-                      <a:ext cx="6120130" cy="5060315"/>
+                      <a:ext cx="5515254" cy="4560185"/>
                     </a:xfrm>
                     <a:prstGeom prst="rect">
                       <a:avLst/>
@@ -1952,280 +2040,11 @@
           <w:lang w:val="en-US"/>
         </w:rPr>
       </w:pPr>
-    </w:p>
-    <w:p>
-      <w:pPr>
-        <w:rPr>
-          <w:rFonts w:ascii="Calibri" w:eastAsia="Calibri" w:hAnsi="Calibri" w:cs="Times New Roman"/>
-          <w:lang w:val="en-US"/>
-        </w:rPr>
-      </w:pPr>
-      <w:r>
-        <w:rPr>
-          <w:lang w:val="en-US"/>
-        </w:rPr>
-        <w:br w:type="page"/>
-      </w:r>
-    </w:p>
-    <w:p>
-      <w:pPr>
-        <w:pStyle w:val="Heading1"/>
-        <w:rPr>
-          <w:b/>
-          <w:bCs/>
-          <w:lang w:val="en-US"/>
-        </w:rPr>
-      </w:pPr>
-      <w:r>
-        <w:rPr>
-          <w:b/>
-          <w:bCs/>
+      <w:r>
+        <w:rPr>
           <w:lang w:val="en-US"/>
         </w:rPr>
         <w:lastRenderedPageBreak/>
-        <w:t>Implementation</w:t>
-      </w:r>
-    </w:p>
-    <w:p>
-      <w:pPr>
-        <w:rPr>
-          <w:lang w:val="en-US"/>
-        </w:rPr>
-      </w:pPr>
-      <w:r>
-        <w:rPr>
-          <w:lang w:val="en-US"/>
-        </w:rPr>
-        <w:t xml:space="preserve">A key </w:t>
-      </w:r>
-      <w:r>
-        <w:rPr>
-          <w:lang w:val="en-US"/>
-        </w:rPr>
-        <w:t xml:space="preserve">driver for this project is the </w:t>
-      </w:r>
-      <w:r>
-        <w:rPr>
-          <w:lang w:val="en-US"/>
-        </w:rPr>
-        <w:t xml:space="preserve">aspect of continuous improvement in our methods. </w:t>
-      </w:r>
-      <w:r>
-        <w:rPr>
-          <w:lang w:val="en-US"/>
-        </w:rPr>
-        <w:t xml:space="preserve">By building a web application the solution can be iterative and </w:t>
-      </w:r>
-      <w:r>
-        <w:rPr>
-          <w:lang w:val="en-US"/>
-        </w:rPr>
-        <w:t xml:space="preserve">can be gradually enhanced to better suit our end users (providers, athletes, and coaches). </w:t>
-      </w:r>
-      <w:r>
-        <w:rPr>
-          <w:lang w:val="en-US"/>
-        </w:rPr>
-        <w:t>Feedback is crucial in this process</w:t>
-      </w:r>
-      <w:r>
-        <w:rPr>
-          <w:lang w:val="en-US"/>
-        </w:rPr>
-        <w:t>.</w:t>
-      </w:r>
-    </w:p>
-    <w:p>
-      <w:pPr>
-        <w:rPr>
-          <w:lang w:val="en-US"/>
-        </w:rPr>
-      </w:pPr>
-      <w:r>
-        <w:rPr>
-          <w:b/>
-          <w:bCs/>
-          <w:lang w:val="en-US"/>
-        </w:rPr>
-        <w:t>Version 1</w:t>
-      </w:r>
-    </w:p>
-    <w:p>
-      <w:pPr>
-        <w:rPr>
-          <w:lang w:val="en-US"/>
-        </w:rPr>
-      </w:pPr>
-      <w:r>
-        <w:rPr>
-          <w:lang w:val="en-US"/>
-        </w:rPr>
-        <w:t xml:space="preserve">The initial version of the </w:t>
-      </w:r>
-      <w:r>
-        <w:rPr>
-          <w:lang w:val="en-US"/>
-        </w:rPr>
-        <w:t>app was shared with a</w:t>
-      </w:r>
-      <w:r>
-        <w:rPr>
-          <w:lang w:val="en-US"/>
-        </w:rPr>
-        <w:t xml:space="preserve"> collaboration group between HPSNZ teams</w:t>
-      </w:r>
-      <w:r>
-        <w:rPr>
-          <w:lang w:val="en-US"/>
-        </w:rPr>
-        <w:t xml:space="preserve">. Innovation and Performance Technique Analysis teams provided feedback on the interface, underlying data and </w:t>
-      </w:r>
-      <w:r>
-        <w:rPr>
-          <w:lang w:val="en-US"/>
-        </w:rPr>
-        <w:t xml:space="preserve">usability. </w:t>
-      </w:r>
-      <w:r>
-        <w:rPr>
-          <w:lang w:val="en-US"/>
-        </w:rPr>
-        <w:t xml:space="preserve">This prompted the </w:t>
-      </w:r>
-      <w:r>
-        <w:rPr>
-          <w:lang w:val="en-US"/>
-        </w:rPr>
-        <w:t>following adjustments:</w:t>
-      </w:r>
-    </w:p>
-    <w:p>
-      <w:pPr>
-        <w:pStyle w:val="ListParagraph"/>
-        <w:numPr>
-          <w:ilvl w:val="0"/>
-          <w:numId w:val="23"/>
-        </w:numPr>
-        <w:rPr>
-          <w:lang w:val="en-US"/>
-        </w:rPr>
-      </w:pPr>
-      <w:r>
-        <w:rPr>
-          <w:lang w:val="en-US"/>
-        </w:rPr>
-        <w:t xml:space="preserve">Change </w:t>
-      </w:r>
-      <w:r>
-        <w:rPr>
-          <w:lang w:val="en-US"/>
-        </w:rPr>
-        <w:t>view from “by day” to “by year”</w:t>
-      </w:r>
-      <w:r>
-        <w:rPr>
-          <w:lang w:val="en-US"/>
-        </w:rPr>
-        <w:t xml:space="preserve"> </w:t>
-      </w:r>
-    </w:p>
-    <w:p>
-      <w:pPr>
-        <w:pStyle w:val="ListParagraph"/>
-        <w:numPr>
-          <w:ilvl w:val="0"/>
-          <w:numId w:val="23"/>
-        </w:numPr>
-        <w:rPr>
-          <w:lang w:val="en-US"/>
-        </w:rPr>
-      </w:pPr>
-      <w:r>
-        <w:rPr>
-          <w:lang w:val="en-US"/>
-        </w:rPr>
-        <w:t>A</w:t>
-      </w:r>
-      <w:r>
-        <w:rPr>
-          <w:lang w:val="en-US"/>
-        </w:rPr>
-        <w:t xml:space="preserve">ddition of a “progress bar” that would display </w:t>
-      </w:r>
-      <w:r>
-        <w:rPr>
-          <w:lang w:val="en-US"/>
-        </w:rPr>
-        <w:t xml:space="preserve">progress in loading </w:t>
-      </w:r>
-      <w:r>
-        <w:rPr>
-          <w:lang w:val="en-US"/>
-        </w:rPr>
-        <w:t>API data</w:t>
-      </w:r>
-    </w:p>
-    <w:p>
-      <w:pPr>
-        <w:pStyle w:val="ListParagraph"/>
-        <w:numPr>
-          <w:ilvl w:val="0"/>
-          <w:numId w:val="23"/>
-        </w:numPr>
-        <w:rPr>
-          <w:lang w:val="en-US"/>
-        </w:rPr>
-      </w:pPr>
-      <w:r>
-        <w:rPr>
-          <w:lang w:val="en-US"/>
-        </w:rPr>
-        <w:t>Clearer labelling of metrics in data table</w:t>
-      </w:r>
-    </w:p>
-    <w:p>
-      <w:pPr>
-        <w:pStyle w:val="ListParagraph"/>
-        <w:numPr>
-          <w:ilvl w:val="0"/>
-          <w:numId w:val="23"/>
-        </w:numPr>
-        <w:rPr>
-          <w:lang w:val="en-US"/>
-        </w:rPr>
-      </w:pPr>
-      <w:r>
-        <w:rPr>
-          <w:lang w:val="en-US"/>
-        </w:rPr>
-        <w:t>Easier searching/</w:t>
-      </w:r>
-      <w:r>
-        <w:rPr>
-          <w:lang w:val="en-US"/>
-        </w:rPr>
-        <w:t>selecting venue from list</w:t>
-      </w:r>
-    </w:p>
-    <w:p>
-      <w:pPr>
-        <w:rPr>
-          <w:lang w:val="en-US"/>
-        </w:rPr>
-      </w:pPr>
-    </w:p>
-    <w:p>
-      <w:pPr>
-        <w:rPr>
-          <w:lang w:val="en-US"/>
-        </w:rPr>
-      </w:pPr>
-      <w:r>
-        <w:rPr>
-          <w:b/>
-          <w:bCs/>
-          <w:lang w:val="en-US"/>
-        </w:rPr>
         <w:t>Version 2</w:t>
       </w:r>
     </w:p>
@@ -2237,312 +2056,46 @@
       </w:pPr>
       <w:r>
         <w:rPr>
-          <w:lang w:val="en-US"/>
-        </w:rPr>
-        <w:t xml:space="preserve">Cycling New Zealand staff were shown version 2 of the app </w:t>
-      </w:r>
-      <w:r>
-        <w:rPr>
-          <w:lang w:val="en-US"/>
-        </w:rPr>
-        <w:t xml:space="preserve">to prompt some thinking in </w:t>
-      </w:r>
-      <w:r>
-        <w:rPr>
-          <w:lang w:val="en-US"/>
-        </w:rPr>
-        <w:t xml:space="preserve">an Intelligence </w:t>
-      </w:r>
-      <w:r>
-        <w:rPr>
-          <w:lang w:val="en-US"/>
-        </w:rPr>
-        <w:t xml:space="preserve">introduction </w:t>
-      </w:r>
-      <w:r>
-        <w:rPr>
-          <w:lang w:val="en-US"/>
-        </w:rPr>
-        <w:t>meeting</w:t>
-      </w:r>
-      <w:r>
-        <w:rPr>
-          <w:lang w:val="en-US"/>
-        </w:rPr>
-        <w:t xml:space="preserve"> in early 2020. </w:t>
-      </w:r>
-      <w:r>
-        <w:rPr>
-          <w:lang w:val="en-US"/>
-        </w:rPr>
-        <w:t xml:space="preserve">This live demonstration exposed </w:t>
-      </w:r>
-      <w:r>
-        <w:rPr>
-          <w:lang w:val="en-US"/>
-        </w:rPr>
-        <w:t>some “missing” cities from the list of 12,000+ venues. It was clear that there needed to be a fast way for the data analyst to add cities to the list</w:t>
-      </w:r>
-      <w:r>
-        <w:rPr>
-          <w:lang w:val="en-US"/>
-        </w:rPr>
-        <w:t xml:space="preserve"> in order that we remain responsive to sport needs.</w:t>
-      </w:r>
-      <w:r>
-        <w:rPr>
-          <w:lang w:val="en-US"/>
-        </w:rPr>
-        <w:t xml:space="preserve"> Hence, version 2 was improved by:</w:t>
-      </w:r>
-    </w:p>
-    <w:p>
-      <w:pPr>
-        <w:pStyle w:val="ListParagraph"/>
-        <w:numPr>
-          <w:ilvl w:val="0"/>
-          <w:numId w:val="24"/>
-        </w:numPr>
-        <w:rPr>
-          <w:lang w:val="en-US"/>
-        </w:rPr>
-      </w:pPr>
-      <w:r>
-        <w:rPr>
-          <w:lang w:val="en-US"/>
-        </w:rPr>
-        <w:t>Writing a function to quickly add city (</w:t>
-      </w:r>
-      <w:r>
-        <w:rPr>
-          <w:lang w:val="en-US"/>
-        </w:rPr>
-        <w:t>from latitude, longitude) to the city list dataset</w:t>
-      </w:r>
-    </w:p>
-    <w:p>
-      <w:pPr>
-        <w:rPr>
-          <w:lang w:val="en-US"/>
-        </w:rPr>
-      </w:pPr>
-    </w:p>
-    <w:p>
-      <w:pPr>
-        <w:rPr>
-          <w:b/>
-          <w:bCs/>
-          <w:lang w:val="en-US"/>
-        </w:rPr>
-      </w:pPr>
-      <w:r>
-        <w:rPr>
-          <w:b/>
-          <w:bCs/>
-          <w:lang w:val="en-US"/>
-        </w:rPr>
-        <w:t>Version 3</w:t>
-      </w:r>
-    </w:p>
-    <w:p>
-      <w:pPr>
-        <w:rPr>
-          <w:lang w:val="en-US"/>
-        </w:rPr>
-      </w:pPr>
-      <w:r>
-        <w:rPr>
-          <w:lang w:val="en-US"/>
-        </w:rPr>
-        <w:t>The app was m</w:t>
-      </w:r>
-      <w:r>
-        <w:rPr>
-          <w:lang w:val="en-US"/>
-        </w:rPr>
-        <w:t>ade available to wider physiology team</w:t>
-      </w:r>
-      <w:r>
-        <w:rPr>
-          <w:lang w:val="en-US"/>
-        </w:rPr>
-        <w:t>, specifically to assist in upcoming planning of “heat camps” (</w:t>
-      </w:r>
-      <w:r>
-        <w:rPr>
-          <w:lang w:val="en-US"/>
-        </w:rPr>
-        <w:t>where sports travel to venues</w:t>
-      </w:r>
-      <w:r>
-        <w:rPr>
-          <w:lang w:val="en-US"/>
-        </w:rPr>
-        <w:t xml:space="preserve"> for exposure to </w:t>
-      </w:r>
-      <w:r>
-        <w:rPr>
-          <w:lang w:val="en-US"/>
-        </w:rPr>
-        <w:t>certain environmental conditions</w:t>
-      </w:r>
-      <w:r>
-        <w:rPr>
-          <w:lang w:val="en-US"/>
-        </w:rPr>
-        <w:t xml:space="preserve"> that replicate upcoming competition</w:t>
-      </w:r>
-      <w:r>
-        <w:rPr>
-          <w:lang w:val="en-US"/>
-        </w:rPr>
-        <w:t>)</w:t>
-      </w:r>
-      <w:r>
-        <w:rPr>
-          <w:lang w:val="en-US"/>
-        </w:rPr>
-        <w:t>.</w:t>
-      </w:r>
-      <w:r>
-        <w:rPr>
-          <w:lang w:val="en-US"/>
-        </w:rPr>
-        <w:t xml:space="preserve"> As usage increased, </w:t>
-      </w:r>
-      <w:r>
-        <w:rPr>
-          <w:lang w:val="en-US"/>
-        </w:rPr>
-        <w:t xml:space="preserve">the trial </w:t>
-      </w:r>
-      <w:r>
-        <w:rPr>
-          <w:lang w:val="en-US"/>
-        </w:rPr>
-        <w:t xml:space="preserve">subscription became limiting in number of API calls per day. </w:t>
-      </w:r>
-      <w:r>
-        <w:rPr>
-          <w:lang w:val="en-US"/>
-        </w:rPr>
-        <w:t xml:space="preserve">At this point it was arranged that </w:t>
-      </w:r>
-      <w:r>
-        <w:rPr>
-          <w:lang w:val="en-US"/>
-        </w:rPr>
-        <w:t xml:space="preserve">the HPSNZ Dark Sky API subscription could be </w:t>
-      </w:r>
-      <w:r>
-        <w:rPr>
-          <w:lang w:val="en-US"/>
-        </w:rPr>
-        <w:t xml:space="preserve">upgraded to allow a higher limit of </w:t>
-      </w:r>
-      <w:r>
-        <w:rPr>
-          <w:lang w:val="en-US"/>
-        </w:rPr>
-        <w:t xml:space="preserve">daily calls. Hence, the tool has been </w:t>
-      </w:r>
-      <w:r>
-        <w:rPr>
-          <w:lang w:val="en-US"/>
-        </w:rPr>
-        <w:t xml:space="preserve">enhanced </w:t>
-      </w:r>
-      <w:r>
-        <w:rPr>
-          <w:lang w:val="en-US"/>
-        </w:rPr>
-        <w:t>as below, with the ability to monitor ongoing usage</w:t>
-      </w:r>
-      <w:r>
-        <w:rPr>
-          <w:lang w:val="en-US"/>
-        </w:rPr>
-        <w:t>.</w:t>
-      </w:r>
-    </w:p>
-    <w:p>
-      <w:pPr>
-        <w:pStyle w:val="ListParagraph"/>
-        <w:numPr>
-          <w:ilvl w:val="0"/>
-          <w:numId w:val="24"/>
-        </w:numPr>
-        <w:rPr>
-          <w:lang w:val="en-US"/>
-        </w:rPr>
-      </w:pPr>
-      <w:r>
-        <w:rPr>
-          <w:lang w:val="en-US"/>
-        </w:rPr>
-        <w:t xml:space="preserve">High </w:t>
-      </w:r>
-      <w:r>
-        <w:rPr>
-          <w:lang w:val="en-US"/>
-        </w:rPr>
-        <w:t xml:space="preserve">nominal </w:t>
-      </w:r>
-      <w:r>
-        <w:rPr>
-          <w:lang w:val="en-US"/>
-        </w:rPr>
-        <w:t xml:space="preserve">limit of </w:t>
-      </w:r>
-      <w:r>
-        <w:rPr>
-          <w:lang w:val="en-US"/>
-        </w:rPr>
-        <w:t xml:space="preserve">daily </w:t>
-      </w:r>
-      <w:r>
-        <w:rPr>
-          <w:lang w:val="en-US"/>
-        </w:rPr>
-        <w:t>API calls</w:t>
-      </w:r>
-      <w:r>
-        <w:rPr>
-          <w:lang w:val="en-US"/>
-        </w:rPr>
-        <w:t xml:space="preserve"> (</w:t>
-      </w:r>
-      <w:r>
-        <w:rPr>
-          <w:lang w:val="en-US"/>
-        </w:rPr>
-        <w:t>10,000 calls per USD</w:t>
-      </w:r>
-      <w:r>
-        <w:rPr>
-          <w:lang w:val="en-US"/>
-        </w:rPr>
-        <w:t xml:space="preserve"> and </w:t>
-      </w:r>
-      <w:r>
-        <w:rPr>
-          <w:lang w:val="en-US"/>
-        </w:rPr>
-        <w:t>easily scalable as required</w:t>
-      </w:r>
-      <w:r>
-        <w:rPr>
-          <w:lang w:val="en-US"/>
-        </w:rPr>
-        <w:t>)</w:t>
-      </w:r>
-    </w:p>
-    <w:p>
-      <w:pPr>
-        <w:rPr>
-          <w:lang w:val="en-US"/>
-        </w:rPr>
-      </w:pPr>
+          <w:noProof/>
+        </w:rPr>
+        <w:drawing>
+          <wp:inline distT="0" distB="0" distL="0" distR="0" wp14:anchorId="7C505EB9" wp14:editId="68B902CD">
+            <wp:extent cx="6120130" cy="3067050"/>
+            <wp:effectExtent l="0" t="0" r="0" b="0"/>
+            <wp:docPr id="2" name="Picture 2"/>
+            <wp:cNvGraphicFramePr>
+              <a:graphicFrameLocks xmlns:a="http://schemas.openxmlformats.org/drawingml/2006/main" noChangeAspect="1"/>
+            </wp:cNvGraphicFramePr>
+            <a:graphic xmlns:a="http://schemas.openxmlformats.org/drawingml/2006/main">
+              <a:graphicData uri="http://schemas.openxmlformats.org/drawingml/2006/picture">
+                <pic:pic xmlns:pic="http://schemas.openxmlformats.org/drawingml/2006/picture">
+                  <pic:nvPicPr>
+                    <pic:cNvPr id="1" name=""/>
+                    <pic:cNvPicPr/>
+                  </pic:nvPicPr>
+                  <pic:blipFill>
+                    <a:blip r:embed="rId16"/>
+                    <a:stretch>
+                      <a:fillRect/>
+                    </a:stretch>
+                  </pic:blipFill>
+                  <pic:spPr>
+                    <a:xfrm>
+                      <a:off x="0" y="0"/>
+                      <a:ext cx="6120130" cy="3067050"/>
+                    </a:xfrm>
+                    <a:prstGeom prst="rect">
+                      <a:avLst/>
+                    </a:prstGeom>
+                  </pic:spPr>
+                </pic:pic>
+              </a:graphicData>
+            </a:graphic>
+          </wp:inline>
+        </w:drawing>
+      </w:r>
+      <w:bookmarkStart w:id="0" w:name="_GoBack"/>
+      <w:bookmarkEnd w:id="0"/>
     </w:p>
     <w:p>
       <w:pPr>
@@ -2581,6 +2134,442 @@
           <w:lang w:val="en-US"/>
         </w:rPr>
         <w:lastRenderedPageBreak/>
+        <w:t>Implementation</w:t>
+      </w:r>
+    </w:p>
+    <w:p>
+      <w:pPr>
+        <w:rPr>
+          <w:lang w:val="en-US"/>
+        </w:rPr>
+      </w:pPr>
+      <w:r>
+        <w:rPr>
+          <w:lang w:val="en-US"/>
+        </w:rPr>
+        <w:t xml:space="preserve">A key </w:t>
+      </w:r>
+      <w:r>
+        <w:rPr>
+          <w:lang w:val="en-US"/>
+        </w:rPr>
+        <w:t xml:space="preserve">driver for this project is the </w:t>
+      </w:r>
+      <w:r>
+        <w:rPr>
+          <w:lang w:val="en-US"/>
+        </w:rPr>
+        <w:t xml:space="preserve">aspect of continuous improvement in our methods. </w:t>
+      </w:r>
+      <w:r>
+        <w:rPr>
+          <w:lang w:val="en-US"/>
+        </w:rPr>
+        <w:t xml:space="preserve">By building a web application the solution can be iterative and </w:t>
+      </w:r>
+      <w:r>
+        <w:rPr>
+          <w:lang w:val="en-US"/>
+        </w:rPr>
+        <w:t xml:space="preserve">can be gradually enhanced to better suit our end users (providers, athletes, and coaches). </w:t>
+      </w:r>
+      <w:r>
+        <w:rPr>
+          <w:lang w:val="en-US"/>
+        </w:rPr>
+        <w:t>Feedback is crucial in this process</w:t>
+      </w:r>
+      <w:r>
+        <w:rPr>
+          <w:lang w:val="en-US"/>
+        </w:rPr>
+        <w:t>.</w:t>
+      </w:r>
+    </w:p>
+    <w:p>
+      <w:pPr>
+        <w:rPr>
+          <w:lang w:val="en-US"/>
+        </w:rPr>
+      </w:pPr>
+      <w:r>
+        <w:rPr>
+          <w:b/>
+          <w:bCs/>
+          <w:lang w:val="en-US"/>
+        </w:rPr>
+        <w:t>Version 1</w:t>
+      </w:r>
+    </w:p>
+    <w:p>
+      <w:pPr>
+        <w:rPr>
+          <w:lang w:val="en-US"/>
+        </w:rPr>
+      </w:pPr>
+      <w:r>
+        <w:rPr>
+          <w:lang w:val="en-US"/>
+        </w:rPr>
+        <w:t xml:space="preserve">The initial version of the </w:t>
+      </w:r>
+      <w:r>
+        <w:rPr>
+          <w:lang w:val="en-US"/>
+        </w:rPr>
+        <w:t>app was shared with a</w:t>
+      </w:r>
+      <w:r>
+        <w:rPr>
+          <w:lang w:val="en-US"/>
+        </w:rPr>
+        <w:t xml:space="preserve"> collaboration group between HPSNZ teams</w:t>
+      </w:r>
+      <w:r>
+        <w:rPr>
+          <w:lang w:val="en-US"/>
+        </w:rPr>
+        <w:t xml:space="preserve">. Innovation and Performance Technique Analysis teams provided feedback on the interface, underlying data and </w:t>
+      </w:r>
+      <w:r>
+        <w:rPr>
+          <w:lang w:val="en-US"/>
+        </w:rPr>
+        <w:t xml:space="preserve">usability. </w:t>
+      </w:r>
+      <w:r>
+        <w:rPr>
+          <w:lang w:val="en-US"/>
+        </w:rPr>
+        <w:t xml:space="preserve">This prompted the </w:t>
+      </w:r>
+      <w:r>
+        <w:rPr>
+          <w:lang w:val="en-US"/>
+        </w:rPr>
+        <w:t>following adjustments:</w:t>
+      </w:r>
+    </w:p>
+    <w:p>
+      <w:pPr>
+        <w:pStyle w:val="ListParagraph"/>
+        <w:numPr>
+          <w:ilvl w:val="0"/>
+          <w:numId w:val="23"/>
+        </w:numPr>
+        <w:rPr>
+          <w:lang w:val="en-US"/>
+        </w:rPr>
+      </w:pPr>
+      <w:r>
+        <w:rPr>
+          <w:lang w:val="en-US"/>
+        </w:rPr>
+        <w:t xml:space="preserve">Change </w:t>
+      </w:r>
+      <w:r>
+        <w:rPr>
+          <w:lang w:val="en-US"/>
+        </w:rPr>
+        <w:t>view from “by day” to “by year”</w:t>
+      </w:r>
+      <w:r>
+        <w:rPr>
+          <w:lang w:val="en-US"/>
+        </w:rPr>
+        <w:t xml:space="preserve"> </w:t>
+      </w:r>
+    </w:p>
+    <w:p>
+      <w:pPr>
+        <w:pStyle w:val="ListParagraph"/>
+        <w:numPr>
+          <w:ilvl w:val="0"/>
+          <w:numId w:val="23"/>
+        </w:numPr>
+        <w:rPr>
+          <w:lang w:val="en-US"/>
+        </w:rPr>
+      </w:pPr>
+      <w:r>
+        <w:rPr>
+          <w:lang w:val="en-US"/>
+        </w:rPr>
+        <w:t>A</w:t>
+      </w:r>
+      <w:r>
+        <w:rPr>
+          <w:lang w:val="en-US"/>
+        </w:rPr>
+        <w:t xml:space="preserve">ddition of a “progress bar” that would display </w:t>
+      </w:r>
+      <w:r>
+        <w:rPr>
+          <w:lang w:val="en-US"/>
+        </w:rPr>
+        <w:t xml:space="preserve">progress in loading </w:t>
+      </w:r>
+      <w:r>
+        <w:rPr>
+          <w:lang w:val="en-US"/>
+        </w:rPr>
+        <w:t>API data</w:t>
+      </w:r>
+    </w:p>
+    <w:p>
+      <w:pPr>
+        <w:pStyle w:val="ListParagraph"/>
+        <w:numPr>
+          <w:ilvl w:val="0"/>
+          <w:numId w:val="23"/>
+        </w:numPr>
+        <w:rPr>
+          <w:lang w:val="en-US"/>
+        </w:rPr>
+      </w:pPr>
+      <w:r>
+        <w:rPr>
+          <w:lang w:val="en-US"/>
+        </w:rPr>
+        <w:t>Clearer labelling of metrics in data table</w:t>
+      </w:r>
+    </w:p>
+    <w:p>
+      <w:pPr>
+        <w:pStyle w:val="ListParagraph"/>
+        <w:numPr>
+          <w:ilvl w:val="0"/>
+          <w:numId w:val="23"/>
+        </w:numPr>
+        <w:rPr>
+          <w:lang w:val="en-US"/>
+        </w:rPr>
+      </w:pPr>
+      <w:r>
+        <w:rPr>
+          <w:lang w:val="en-US"/>
+        </w:rPr>
+        <w:t>Easier searching/</w:t>
+      </w:r>
+      <w:r>
+        <w:rPr>
+          <w:lang w:val="en-US"/>
+        </w:rPr>
+        <w:t>selecting venue from list</w:t>
+      </w:r>
+    </w:p>
+    <w:p>
+      <w:pPr>
+        <w:rPr>
+          <w:lang w:val="en-US"/>
+        </w:rPr>
+      </w:pPr>
+    </w:p>
+    <w:p>
+      <w:pPr>
+        <w:rPr>
+          <w:lang w:val="en-US"/>
+        </w:rPr>
+      </w:pPr>
+      <w:r>
+        <w:rPr>
+          <w:b/>
+          <w:bCs/>
+          <w:lang w:val="en-US"/>
+        </w:rPr>
+        <w:t>Version 2</w:t>
+      </w:r>
+    </w:p>
+    <w:p>
+      <w:pPr>
+        <w:rPr>
+          <w:lang w:val="en-US"/>
+        </w:rPr>
+      </w:pPr>
+      <w:r>
+        <w:rPr>
+          <w:lang w:val="en-US"/>
+        </w:rPr>
+        <w:t xml:space="preserve">Cycling New Zealand staff were shown version 2 of the app </w:t>
+      </w:r>
+      <w:r>
+        <w:rPr>
+          <w:lang w:val="en-US"/>
+        </w:rPr>
+        <w:t xml:space="preserve">to prompt some thinking in </w:t>
+      </w:r>
+      <w:r>
+        <w:rPr>
+          <w:lang w:val="en-US"/>
+        </w:rPr>
+        <w:t xml:space="preserve">an Intelligence </w:t>
+      </w:r>
+      <w:r>
+        <w:rPr>
+          <w:lang w:val="en-US"/>
+        </w:rPr>
+        <w:t xml:space="preserve">introduction </w:t>
+      </w:r>
+      <w:r>
+        <w:rPr>
+          <w:lang w:val="en-US"/>
+        </w:rPr>
+        <w:t>meeting</w:t>
+      </w:r>
+      <w:r>
+        <w:rPr>
+          <w:lang w:val="en-US"/>
+        </w:rPr>
+        <w:t xml:space="preserve"> in early 2020. </w:t>
+      </w:r>
+      <w:r>
+        <w:rPr>
+          <w:lang w:val="en-US"/>
+        </w:rPr>
+        <w:t xml:space="preserve">This live demonstration exposed </w:t>
+      </w:r>
+      <w:r>
+        <w:rPr>
+          <w:lang w:val="en-US"/>
+        </w:rPr>
+        <w:t>some “missing” cities from the list of 12,000+ venues. It was clear that there needed to be a fast way for the data analyst to add cities to the list</w:t>
+      </w:r>
+      <w:r>
+        <w:rPr>
+          <w:lang w:val="en-US"/>
+        </w:rPr>
+        <w:t xml:space="preserve"> in order that we remain responsive to sport needs.</w:t>
+      </w:r>
+      <w:r>
+        <w:rPr>
+          <w:lang w:val="en-US"/>
+        </w:rPr>
+        <w:t xml:space="preserve"> Hence, version 2 was improved by:</w:t>
+      </w:r>
+    </w:p>
+    <w:p>
+      <w:pPr>
+        <w:pStyle w:val="ListParagraph"/>
+        <w:numPr>
+          <w:ilvl w:val="0"/>
+          <w:numId w:val="24"/>
+        </w:numPr>
+        <w:rPr>
+          <w:lang w:val="en-US"/>
+        </w:rPr>
+      </w:pPr>
+      <w:r>
+        <w:rPr>
+          <w:lang w:val="en-US"/>
+        </w:rPr>
+        <w:t>Writing a function to quickly add city (</w:t>
+      </w:r>
+      <w:r>
+        <w:rPr>
+          <w:lang w:val="en-US"/>
+        </w:rPr>
+        <w:t>from latitude, longitude) to the city list dataset</w:t>
+      </w:r>
+    </w:p>
+    <w:p>
+      <w:pPr>
+        <w:rPr>
+          <w:lang w:val="en-US"/>
+        </w:rPr>
+      </w:pPr>
+    </w:p>
+    <w:p>
+      <w:pPr>
+        <w:rPr>
+          <w:b/>
+          <w:bCs/>
+          <w:lang w:val="en-US"/>
+        </w:rPr>
+      </w:pPr>
+      <w:r>
+        <w:rPr>
+          <w:b/>
+          <w:bCs/>
+          <w:lang w:val="en-US"/>
+        </w:rPr>
+        <w:t>Version 3</w:t>
+      </w:r>
+    </w:p>
+    <w:p>
+      <w:pPr>
+        <w:rPr>
+          <w:lang w:val="en-US"/>
+        </w:rPr>
+      </w:pPr>
+      <w:r>
+        <w:rPr>
+          <w:lang w:val="en-US"/>
+        </w:rPr>
+        <w:t>The app was made available to wider physiology team, specifically to assist in upcoming planning of “heat camps” (where sports travel to venues for exposure to certain environmental conditions that replicate upcoming competition). As usage increased, the trial subscription became limiting in number of API calls per day. At this point it was arranged that the HPSNZ Dark Sky API subscription could be upgraded to allow a higher limit of daily calls. Hence, the tool has been enhanced as below, with the ability to monitor ongoing usage.</w:t>
+      </w:r>
+    </w:p>
+    <w:p>
+      <w:pPr>
+        <w:pStyle w:val="ListParagraph"/>
+        <w:numPr>
+          <w:ilvl w:val="0"/>
+          <w:numId w:val="24"/>
+        </w:numPr>
+        <w:rPr>
+          <w:lang w:val="en-US"/>
+        </w:rPr>
+      </w:pPr>
+      <w:r>
+        <w:rPr>
+          <w:lang w:val="en-US"/>
+        </w:rPr>
+        <w:t>High nominal limit of daily API calls (10,000 calls per USD and easily scalable as required)</w:t>
+      </w:r>
+    </w:p>
+    <w:p>
+      <w:pPr>
+        <w:rPr>
+          <w:lang w:val="en-US"/>
+        </w:rPr>
+      </w:pPr>
+    </w:p>
+    <w:p>
+      <w:pPr>
+        <w:rPr>
+          <w:rFonts w:asciiTheme="majorHAnsi" w:eastAsiaTheme="majorEastAsia" w:hAnsiTheme="majorHAnsi" w:cstheme="majorBidi"/>
+          <w:b/>
+          <w:bCs/>
+          <w:color w:val="2F5496" w:themeColor="accent1" w:themeShade="BF"/>
+          <w:sz w:val="52"/>
+          <w:szCs w:val="32"/>
+          <w:lang w:val="en-US"/>
+        </w:rPr>
+      </w:pPr>
+      <w:r>
+        <w:rPr>
+          <w:b/>
+          <w:bCs/>
+          <w:lang w:val="en-US"/>
+        </w:rPr>
+        <w:br w:type="page"/>
+      </w:r>
+    </w:p>
+    <w:p>
+      <w:pPr>
+        <w:pStyle w:val="Heading1"/>
+        <w:rPr>
+          <w:b/>
+          <w:bCs/>
+          <w:lang w:val="en-US"/>
+        </w:rPr>
+      </w:pPr>
+      <w:r>
+        <w:rPr>
+          <w:b/>
+          <w:bCs/>
+          <w:lang w:val="en-US"/>
+        </w:rPr>
+        <w:lastRenderedPageBreak/>
         <w:t>Next steps</w:t>
       </w:r>
     </w:p>
@@ -2717,7 +2706,21 @@
         <w:rPr>
           <w:lang w:val="en-US"/>
         </w:rPr>
-        <w:t xml:space="preserve">stored in a Github repository </w:t>
+        <w:t xml:space="preserve">stored in a </w:t>
+      </w:r>
+      <w:proofErr w:type="spellStart"/>
+      <w:r>
+        <w:rPr>
+          <w:lang w:val="en-US"/>
+        </w:rPr>
+        <w:t>Github</w:t>
+      </w:r>
+      <w:proofErr w:type="spellEnd"/>
+      <w:r>
+        <w:rPr>
+          <w:lang w:val="en-US"/>
+        </w:rPr>
+        <w:t xml:space="preserve"> repository </w:t>
       </w:r>
       <w:r>
         <w:rPr>
@@ -2859,7 +2862,21 @@
         <w:rPr>
           <w:lang w:val="en-US"/>
         </w:rPr>
-        <w:t xml:space="preserve">from NIWA (Head of High Performance Computing) </w:t>
+        <w:t xml:space="preserve">from NIWA (Head of </w:t>
+      </w:r>
+      <w:proofErr w:type="gramStart"/>
+      <w:r>
+        <w:rPr>
+          <w:lang w:val="en-US"/>
+        </w:rPr>
+        <w:t>High Performance</w:t>
+      </w:r>
+      <w:proofErr w:type="gramEnd"/>
+      <w:r>
+        <w:rPr>
+          <w:lang w:val="en-US"/>
+        </w:rPr>
+        <w:t xml:space="preserve"> Computing) </w:t>
       </w:r>
       <w:r>
         <w:rPr>
@@ -3085,8 +3102,6 @@
         </w:rPr>
         <w:t>.</w:t>
       </w:r>
-      <w:bookmarkStart w:id="0" w:name="_GoBack"/>
-      <w:bookmarkEnd w:id="0"/>
     </w:p>
     <w:sectPr>
       <w:pgSz w:w="11906" w:h="16838" w:code="9"/>
@@ -8099,7 +8114,7 @@
 </file>
 
 <file path=customXml/itemProps4.xml><?xml version="1.0" encoding="utf-8"?>
-<ds:datastoreItem xmlns:ds="http://schemas.openxmlformats.org/officeDocument/2006/customXml" ds:itemID="{ACE96475-D904-4008-BA0D-B74532EF2659}">
+<ds:datastoreItem xmlns:ds="http://schemas.openxmlformats.org/officeDocument/2006/customXml" ds:itemID="{94316F8D-D028-461D-810E-BF189B31F5AF}">
   <ds:schemaRefs>
     <ds:schemaRef ds:uri="http://schemas.openxmlformats.org/officeDocument/2006/bibliography"/>
   </ds:schemaRefs>

</xml_diff>